<commit_message>
2020/01/09  02:25 by Wen
菲蕾姆死亡動作
</commit_message>
<xml_diff>
--- a/Assets/參數設定更動紀錄.docx
+++ b/Assets/參數設定更動紀錄.docx
@@ -25,7 +25,21 @@
         <w:rPr>
           <w:rFonts w:hint="eastAsia"/>
         </w:rPr>
-        <w:t xml:space="preserve">:Zhe </w:t>
+        <w:t>:</w:t>
+      </w:r>
+      <w:proofErr w:type="spellStart"/>
+      <w:r>
+        <w:rPr>
+          <w:rFonts w:hint="eastAsia"/>
+        </w:rPr>
+        <w:t>Zhe</w:t>
+      </w:r>
+      <w:proofErr w:type="spellEnd"/>
+      <w:r>
+        <w:rPr>
+          <w:rFonts w:hint="eastAsia"/>
+        </w:rPr>
+        <w:t xml:space="preserve"> </w:t>
       </w:r>
       <w:r>
         <w:rPr>
@@ -96,14 +110,36 @@
         <w:rPr>
           <w:rFonts w:hint="eastAsia"/>
         </w:rPr>
-        <w:t>(Fillemu)</w:t>
-      </w:r>
-      <w:r>
-        <w:rPr>
-          <w:rFonts w:hint="eastAsia"/>
-        </w:rPr>
-        <w:t xml:space="preserve"> speed : 1 -&gt;0.25 by Zhe</w:t>
-      </w:r>
+        <w:t>(</w:t>
+      </w:r>
+      <w:proofErr w:type="spellStart"/>
+      <w:r>
+        <w:rPr>
+          <w:rFonts w:hint="eastAsia"/>
+        </w:rPr>
+        <w:t>Fillemu</w:t>
+      </w:r>
+      <w:proofErr w:type="spellEnd"/>
+      <w:r>
+        <w:rPr>
+          <w:rFonts w:hint="eastAsia"/>
+        </w:rPr>
+        <w:t>)</w:t>
+      </w:r>
+      <w:r>
+        <w:rPr>
+          <w:rFonts w:hint="eastAsia"/>
+        </w:rPr>
+        <w:t xml:space="preserve"> speed : 1 -&gt;0.25 by </w:t>
+      </w:r>
+      <w:proofErr w:type="spellStart"/>
+      <w:r>
+        <w:rPr>
+          <w:rFonts w:hint="eastAsia"/>
+        </w:rPr>
+        <w:t>Zhe</w:t>
+      </w:r>
+      <w:proofErr w:type="spellEnd"/>
     </w:p>
     <w:p>
       <w:r>
@@ -173,19 +209,105 @@
         <w:rPr>
           <w:rFonts w:hint="eastAsia"/>
         </w:rPr>
+        <w:t xml:space="preserve"> by We</w:t>
+      </w:r>
+      <w:r>
+        <w:t>n</w:t>
+      </w:r>
+    </w:p>
+    <w:p>
+      <w:r>
+        <w:rPr>
+          <w:rFonts w:hint="eastAsia"/>
+        </w:rPr>
+        <w:t>2</w:t>
+      </w:r>
+      <w:r>
+        <w:t>0</w:t>
+      </w:r>
+      <w:r>
+        <w:t>20</w:t>
+      </w:r>
+      <w:r>
+        <w:t>/</w:t>
+      </w:r>
+      <w:r>
+        <w:t>01</w:t>
+      </w:r>
+      <w:r>
+        <w:t xml:space="preserve">/22 </w:t>
+      </w:r>
+      <w:r>
+        <w:t>02</w:t>
+      </w:r>
+      <w:r>
+        <w:t>:</w:t>
+      </w:r>
+      <w:r>
+        <w:t>22</w:t>
+      </w:r>
+      <w:r>
         <w:t xml:space="preserve"> </w:t>
       </w:r>
       <w:r>
         <w:rPr>
           <w:rFonts w:hint="eastAsia"/>
         </w:rPr>
-        <w:t xml:space="preserve">by </w:t>
-      </w:r>
-      <w:r>
-        <w:rPr>
-          <w:rFonts w:hint="eastAsia"/>
-        </w:rPr>
-        <w:t>We</w:t>
+        <w:t>新增地圖元件素材在</w:t>
+      </w:r>
+      <w:r>
+        <w:rPr>
+          <w:rFonts w:hint="eastAsia"/>
+        </w:rPr>
+        <w:t xml:space="preserve"> </w:t>
+      </w:r>
+      <w:r>
+        <w:rPr>
+          <w:rFonts w:hint="eastAsia"/>
+        </w:rPr>
+        <w:t>_</w:t>
+      </w:r>
+      <w:r>
+        <w:rPr>
+          <w:rFonts w:hint="eastAsia"/>
+        </w:rPr>
+        <w:t>圖片</w:t>
+      </w:r>
+      <w:r>
+        <w:rPr>
+          <w:rFonts w:hint="eastAsia"/>
+        </w:rPr>
+        <w:t>Pictures</w:t>
+      </w:r>
+      <w:r>
+        <w:rPr>
+          <w:rFonts w:hint="eastAsia"/>
+        </w:rPr>
+        <w:t xml:space="preserve"> &gt; </w:t>
+      </w:r>
+      <w:r>
+        <w:rPr>
+          <w:rFonts w:hint="eastAsia"/>
+        </w:rPr>
+        <w:t>場景地圖素材</w:t>
+      </w:r>
+      <w:r>
+        <w:rPr>
+          <w:rFonts w:hint="eastAsia"/>
+        </w:rPr>
+        <w:t xml:space="preserve"> </w:t>
+      </w:r>
+      <w:r>
+        <w:rPr>
+          <w:rFonts w:hint="eastAsia"/>
+        </w:rPr>
+        <w:t>修改按鍵配置</w:t>
+      </w:r>
+      <w:r>
+        <w:rPr>
+          <w:rFonts w:hint="eastAsia"/>
+        </w:rPr>
+        <w:t xml:space="preserve"> by We</w:t>
       </w:r>
       <w:r>
         <w:t>n</w:t>
@@ -193,6 +315,7 @@
       <w:bookmarkStart w:id="0" w:name="_GoBack"/>
       <w:bookmarkEnd w:id="0"/>
     </w:p>
+    <w:p/>
     <w:sectPr>
       <w:pgSz w:w="11906" w:h="16838"/>
       <w:pgMar w:top="1440" w:right="1800" w:bottom="1440" w:left="1800" w:header="851" w:footer="992" w:gutter="0"/>

</xml_diff>